<commit_message>
Deploy Spring Boot microservices with Docker
</commit_message>
<xml_diff>
--- a/Devoir 1/Rapport.docx
+++ b/Devoir 1/Rapport.docx
@@ -577,7 +577,6 @@
                 </w:pPr>
                 <w:r>
                   <w:rPr>
-                    <w:rFonts w:eastAsiaTheme="minorHAnsi"/>
                     <w:noProof/>
                     <w:lang w:eastAsia="fr-FR"/>
                   </w:rPr>
@@ -665,9 +664,6 @@
                 </w:r>
                 <w:r>
                   <w:rPr>
-                    <w:rFonts w:eastAsiaTheme="minorHAnsi"/>
-                    <w:b w:val="0"/>
-                    <w:bCs w:val="0"/>
                     <w:noProof/>
                     <w:lang w:eastAsia="fr-FR"/>
                   </w:rPr>
@@ -853,9 +849,6 @@
                 </w:pPr>
                 <w:r>
                   <w:rPr>
-                    <w:rFonts w:eastAsiaTheme="minorHAnsi"/>
-                    <w:b w:val="0"/>
-                    <w:bCs w:val="0"/>
                     <w:noProof/>
                     <w:lang w:eastAsia="fr-FR"/>
                   </w:rPr>
@@ -1141,9 +1134,6 @@
                 </w:pPr>
                 <w:r>
                   <w:rPr>
-                    <w:rFonts w:eastAsiaTheme="minorHAnsi"/>
-                    <w:b w:val="0"/>
-                    <w:bCs w:val="0"/>
                     <w:noProof/>
                     <w:lang w:eastAsia="fr-FR"/>
                   </w:rPr>
@@ -1934,7 +1924,7 @@
                               <a14:useLocalDpi xmlns:a14="http://schemas.microsoft.com/office/drawing/2010/main" val="0"/>
                             </a:ext>
                             <a:ext uri="{96DAC541-7B7A-43D3-8B79-37D633B846F1}">
-                              <asvg:svgBlip xmlns:asvg="http://schemas.microsoft.com/office/drawing/2016/SVG/main" xmlns:w16cid="http://schemas.microsoft.com/office/word/2016/wordml/cid" xmlns:w="http://schemas.openxmlformats.org/wordprocessingml/2006/main" xmlns:w10="urn:schemas-microsoft-com:office:word" xmlns:v="urn:schemas-microsoft-com:vml" xmlns:o="urn:schemas-microsoft-com:office:office" xmlns:am3d="http://schemas.microsoft.com/office/drawing/2017/model3d" xmlns:aink="http://schemas.microsoft.com/office/drawing/2016/ink" xmlns:cx8="http://schemas.microsoft.com/office/drawing/2016/5/14/chartex" xmlns:cx7="http://schemas.microsoft.com/office/drawing/2016/5/13/chartex" xmlns:cx6="http://schemas.microsoft.com/office/drawing/2016/5/12/chartex" xmlns:cx5="http://schemas.microsoft.com/office/drawing/2016/5/11/chartex" xmlns:cx4="http://schemas.microsoft.com/office/drawing/2016/5/10/chartex" xmlns:cx3="http://schemas.microsoft.com/office/drawing/2016/5/9/chartex" xmlns:cx2="http://schemas.microsoft.com/office/drawing/2015/10/21/chartex" xmlns="" r:embed="rId20"/>
+                              <asvg:svgBlip xmlns="" xmlns:cx2="http://schemas.microsoft.com/office/drawing/2015/10/21/chartex" xmlns:cx3="http://schemas.microsoft.com/office/drawing/2016/5/9/chartex" xmlns:cx4="http://schemas.microsoft.com/office/drawing/2016/5/10/chartex" xmlns:cx5="http://schemas.microsoft.com/office/drawing/2016/5/11/chartex" xmlns:cx6="http://schemas.microsoft.com/office/drawing/2016/5/12/chartex" xmlns:cx7="http://schemas.microsoft.com/office/drawing/2016/5/13/chartex" xmlns:cx8="http://schemas.microsoft.com/office/drawing/2016/5/14/chartex" xmlns:aink="http://schemas.microsoft.com/office/drawing/2016/ink" xmlns:am3d="http://schemas.microsoft.com/office/drawing/2017/model3d" xmlns:o="urn:schemas-microsoft-com:office:office" xmlns:v="urn:schemas-microsoft-com:vml" xmlns:w10="urn:schemas-microsoft-com:office:word" xmlns:w="http://schemas.openxmlformats.org/wordprocessingml/2006/main" xmlns:w16cid="http://schemas.microsoft.com/office/word/2016/wordml/cid" xmlns:asvg="http://schemas.microsoft.com/office/drawing/2016/SVG/main" r:embed="rId20"/>
                             </a:ext>
                           </a:extLst>
                         </a:blip>
@@ -4384,8 +4374,6 @@
       <w:r>
         <w:t>‘existe pas :</w:t>
       </w:r>
-      <w:bookmarkStart w:id="0" w:name="_GoBack"/>
-      <w:bookmarkEnd w:id="0"/>
     </w:p>
     <w:p>
       <w:r>
@@ -4435,7 +4423,681 @@
         <w:t>Il génère l’exception CustomerNotFound.</w:t>
       </w:r>
     </w:p>
+    <w:p>
+      <w:pPr>
+        <w:jc w:val="center"/>
+        <w:rPr>
+          <w:rFonts w:cstheme="minorHAnsi"/>
+          <w:b/>
+          <w:color w:val="24292F"/>
+          <w:sz w:val="28"/>
+          <w:u w:val="single"/>
+          <w:shd w:val="clear" w:color="auto" w:fill="FFFFFF"/>
+        </w:rPr>
+      </w:pPr>
+      <w:r>
+        <w:rPr>
+          <w:rFonts w:cstheme="minorHAnsi"/>
+          <w:b/>
+          <w:color w:val="24292F"/>
+          <w:sz w:val="28"/>
+          <w:u w:val="single"/>
+          <w:shd w:val="clear" w:color="auto" w:fill="FFFFFF"/>
+        </w:rPr>
+        <w:t>Déployer l</w:t>
+      </w:r>
+      <w:r>
+        <w:rPr>
+          <w:rFonts w:cstheme="minorHAnsi"/>
+          <w:b/>
+          <w:color w:val="24292F"/>
+          <w:sz w:val="28"/>
+          <w:u w:val="single"/>
+          <w:shd w:val="clear" w:color="auto" w:fill="FFFFFF"/>
+        </w:rPr>
+        <w:t xml:space="preserve">es </w:t>
+      </w:r>
+      <w:r>
+        <w:rPr>
+          <w:rFonts w:cstheme="minorHAnsi"/>
+          <w:b/>
+          <w:color w:val="24292F"/>
+          <w:sz w:val="28"/>
+          <w:u w:val="single"/>
+          <w:shd w:val="clear" w:color="auto" w:fill="FFFFFF"/>
+        </w:rPr>
+        <w:t>micro services</w:t>
+      </w:r>
+      <w:r>
+        <w:rPr>
+          <w:rFonts w:cstheme="minorHAnsi"/>
+          <w:b/>
+          <w:color w:val="24292F"/>
+          <w:sz w:val="28"/>
+          <w:u w:val="single"/>
+          <w:shd w:val="clear" w:color="auto" w:fill="FFFFFF"/>
+        </w:rPr>
+        <w:t xml:space="preserve"> de démarrage à ressort dans un conteneur docker</w:t>
+      </w:r>
+    </w:p>
+    <w:p>
+      <w:pPr>
+        <w:rPr>
+          <w:rFonts w:cstheme="minorHAnsi"/>
+          <w:sz w:val="28"/>
+        </w:rPr>
+      </w:pPr>
+      <w:r>
+        <w:rPr>
+          <w:rFonts w:cstheme="minorHAnsi"/>
+          <w:color w:val="24292F"/>
+          <w:sz w:val="28"/>
+          <w:shd w:val="clear" w:color="auto" w:fill="FFFFFF"/>
+        </w:rPr>
+        <w:t>Déployer customer-service :</w:t>
+      </w:r>
+    </w:p>
+    <w:p>
+      <w:r>
+        <w:rPr>
+          <w:noProof/>
+          <w:lang w:eastAsia="fr-FR"/>
+        </w:rPr>
+        <w:drawing>
+          <wp:inline distT="0" distB="0" distL="0" distR="0">
+            <wp:extent cx="5760720" cy="2231179"/>
+            <wp:effectExtent l="0" t="0" r="0" b="0"/>
+            <wp:docPr id="27" name="Image 27" descr="C:\Users\AMINA\Desktop\d1.JPG"/>
+            <wp:cNvGraphicFramePr>
+              <a:graphicFrameLocks xmlns:a="http://schemas.openxmlformats.org/drawingml/2006/main" noChangeAspect="1"/>
+            </wp:cNvGraphicFramePr>
+            <a:graphic xmlns:a="http://schemas.openxmlformats.org/drawingml/2006/main">
+              <a:graphicData uri="http://schemas.openxmlformats.org/drawingml/2006/picture">
+                <pic:pic xmlns:pic="http://schemas.openxmlformats.org/drawingml/2006/picture">
+                  <pic:nvPicPr>
+                    <pic:cNvPr id="0" name="Picture 1" descr="C:\Users\AMINA\Desktop\d1.JPG"/>
+                    <pic:cNvPicPr>
+                      <a:picLocks noChangeAspect="1" noChangeArrowheads="1"/>
+                    </pic:cNvPicPr>
+                  </pic:nvPicPr>
+                  <pic:blipFill>
+                    <a:blip r:embed="rId65">
+                      <a:extLst>
+                        <a:ext uri="{28A0092B-C50C-407E-A947-70E740481C1C}">
+                          <a14:useLocalDpi xmlns:a14="http://schemas.microsoft.com/office/drawing/2010/main" val="0"/>
+                        </a:ext>
+                      </a:extLst>
+                    </a:blip>
+                    <a:srcRect/>
+                    <a:stretch>
+                      <a:fillRect/>
+                    </a:stretch>
+                  </pic:blipFill>
+                  <pic:spPr bwMode="auto">
+                    <a:xfrm>
+                      <a:off x="0" y="0"/>
+                      <a:ext cx="5760720" cy="2231179"/>
+                    </a:xfrm>
+                    <a:prstGeom prst="rect">
+                      <a:avLst/>
+                    </a:prstGeom>
+                    <a:noFill/>
+                    <a:ln>
+                      <a:noFill/>
+                    </a:ln>
+                  </pic:spPr>
+                </pic:pic>
+              </a:graphicData>
+            </a:graphic>
+          </wp:inline>
+        </w:drawing>
+      </w:r>
+    </w:p>
+    <w:p>
+      <w:pPr>
+        <w:rPr>
+          <w:rFonts w:cstheme="minorHAnsi"/>
+          <w:sz w:val="28"/>
+        </w:rPr>
+      </w:pPr>
+      <w:r>
+        <w:rPr>
+          <w:rFonts w:cstheme="minorHAnsi"/>
+          <w:color w:val="24292F"/>
+          <w:sz w:val="28"/>
+          <w:shd w:val="clear" w:color="auto" w:fill="FFFFFF"/>
+        </w:rPr>
+        <w:t xml:space="preserve">Déployer </w:t>
+      </w:r>
+      <w:r>
+        <w:rPr>
+          <w:rFonts w:cstheme="minorHAnsi"/>
+          <w:color w:val="24292F"/>
+          <w:sz w:val="28"/>
+          <w:shd w:val="clear" w:color="auto" w:fill="FFFFFF"/>
+        </w:rPr>
+        <w:t>billing</w:t>
+      </w:r>
+      <w:r>
+        <w:rPr>
+          <w:rFonts w:cstheme="minorHAnsi"/>
+          <w:color w:val="24292F"/>
+          <w:sz w:val="28"/>
+          <w:shd w:val="clear" w:color="auto" w:fill="FFFFFF"/>
+        </w:rPr>
+        <w:t>-service :</w:t>
+      </w:r>
+    </w:p>
+    <w:p>
+      <w:r>
+        <w:rPr>
+          <w:noProof/>
+          <w:lang w:eastAsia="fr-FR"/>
+        </w:rPr>
+        <w:lastRenderedPageBreak/>
+        <w:drawing>
+          <wp:inline distT="0" distB="0" distL="0" distR="0">
+            <wp:extent cx="5760720" cy="2193694"/>
+            <wp:effectExtent l="0" t="0" r="0" b="0"/>
+            <wp:docPr id="54" name="Image 54" descr="C:\Users\AMINA\Desktop\d5.JPG"/>
+            <wp:cNvGraphicFramePr>
+              <a:graphicFrameLocks xmlns:a="http://schemas.openxmlformats.org/drawingml/2006/main" noChangeAspect="1"/>
+            </wp:cNvGraphicFramePr>
+            <a:graphic xmlns:a="http://schemas.openxmlformats.org/drawingml/2006/main">
+              <a:graphicData uri="http://schemas.openxmlformats.org/drawingml/2006/picture">
+                <pic:pic xmlns:pic="http://schemas.openxmlformats.org/drawingml/2006/picture">
+                  <pic:nvPicPr>
+                    <pic:cNvPr id="0" name="Picture 4" descr="C:\Users\AMINA\Desktop\d5.JPG"/>
+                    <pic:cNvPicPr>
+                      <a:picLocks noChangeAspect="1" noChangeArrowheads="1"/>
+                    </pic:cNvPicPr>
+                  </pic:nvPicPr>
+                  <pic:blipFill>
+                    <a:blip r:embed="rId66">
+                      <a:extLst>
+                        <a:ext uri="{28A0092B-C50C-407E-A947-70E740481C1C}">
+                          <a14:useLocalDpi xmlns:a14="http://schemas.microsoft.com/office/drawing/2010/main" val="0"/>
+                        </a:ext>
+                      </a:extLst>
+                    </a:blip>
+                    <a:srcRect/>
+                    <a:stretch>
+                      <a:fillRect/>
+                    </a:stretch>
+                  </pic:blipFill>
+                  <pic:spPr bwMode="auto">
+                    <a:xfrm>
+                      <a:off x="0" y="0"/>
+                      <a:ext cx="5760720" cy="2193694"/>
+                    </a:xfrm>
+                    <a:prstGeom prst="rect">
+                      <a:avLst/>
+                    </a:prstGeom>
+                    <a:noFill/>
+                    <a:ln>
+                      <a:noFill/>
+                    </a:ln>
+                  </pic:spPr>
+                </pic:pic>
+              </a:graphicData>
+            </a:graphic>
+          </wp:inline>
+        </w:drawing>
+      </w:r>
+    </w:p>
+    <w:p>
+      <w:pPr>
+        <w:rPr>
+          <w:rFonts w:cstheme="minorHAnsi"/>
+          <w:sz w:val="28"/>
+        </w:rPr>
+      </w:pPr>
+      <w:r>
+        <w:rPr>
+          <w:rFonts w:cstheme="minorHAnsi"/>
+          <w:color w:val="24292F"/>
+          <w:sz w:val="28"/>
+          <w:shd w:val="clear" w:color="auto" w:fill="FFFFFF"/>
+        </w:rPr>
+        <w:t xml:space="preserve">Déployer </w:t>
+      </w:r>
+      <w:r>
+        <w:rPr>
+          <w:rFonts w:cstheme="minorHAnsi"/>
+          <w:color w:val="24292F"/>
+          <w:sz w:val="28"/>
+          <w:shd w:val="clear" w:color="auto" w:fill="FFFFFF"/>
+        </w:rPr>
+        <w:t>eureka</w:t>
+      </w:r>
+      <w:r>
+        <w:rPr>
+          <w:rFonts w:cstheme="minorHAnsi"/>
+          <w:color w:val="24292F"/>
+          <w:sz w:val="28"/>
+          <w:shd w:val="clear" w:color="auto" w:fill="FFFFFF"/>
+        </w:rPr>
+        <w:t>-service :</w:t>
+      </w:r>
+    </w:p>
+    <w:p>
+      <w:r>
+        <w:rPr>
+          <w:noProof/>
+          <w:lang w:eastAsia="fr-FR"/>
+        </w:rPr>
+        <w:drawing>
+          <wp:inline distT="0" distB="0" distL="0" distR="0" wp14:anchorId="62C427D6" wp14:editId="308EA838">
+            <wp:extent cx="5760720" cy="1774190"/>
+            <wp:effectExtent l="0" t="0" r="0" b="0"/>
+            <wp:docPr id="57" name="Image 57"/>
+            <wp:cNvGraphicFramePr>
+              <a:graphicFrameLocks xmlns:a="http://schemas.openxmlformats.org/drawingml/2006/main" noChangeAspect="1"/>
+            </wp:cNvGraphicFramePr>
+            <a:graphic xmlns:a="http://schemas.openxmlformats.org/drawingml/2006/main">
+              <a:graphicData uri="http://schemas.openxmlformats.org/drawingml/2006/picture">
+                <pic:pic xmlns:pic="http://schemas.openxmlformats.org/drawingml/2006/picture">
+                  <pic:nvPicPr>
+                    <pic:cNvPr id="1" name=""/>
+                    <pic:cNvPicPr/>
+                  </pic:nvPicPr>
+                  <pic:blipFill>
+                    <a:blip r:embed="rId67"/>
+                    <a:stretch>
+                      <a:fillRect/>
+                    </a:stretch>
+                  </pic:blipFill>
+                  <pic:spPr>
+                    <a:xfrm>
+                      <a:off x="0" y="0"/>
+                      <a:ext cx="5760720" cy="1774190"/>
+                    </a:xfrm>
+                    <a:prstGeom prst="rect">
+                      <a:avLst/>
+                    </a:prstGeom>
+                  </pic:spPr>
+                </pic:pic>
+              </a:graphicData>
+            </a:graphic>
+          </wp:inline>
+        </w:drawing>
+      </w:r>
+    </w:p>
+    <w:p>
+      <w:pPr>
+        <w:rPr>
+          <w:rFonts w:cstheme="minorHAnsi"/>
+          <w:sz w:val="28"/>
+        </w:rPr>
+      </w:pPr>
+      <w:r>
+        <w:rPr>
+          <w:rFonts w:cstheme="minorHAnsi"/>
+          <w:color w:val="24292F"/>
+          <w:sz w:val="28"/>
+          <w:shd w:val="clear" w:color="auto" w:fill="FFFFFF"/>
+        </w:rPr>
+        <w:t xml:space="preserve">Déployer </w:t>
+      </w:r>
+      <w:r>
+        <w:rPr>
+          <w:rFonts w:cstheme="minorHAnsi"/>
+          <w:color w:val="24292F"/>
+          <w:sz w:val="28"/>
+          <w:shd w:val="clear" w:color="auto" w:fill="FFFFFF"/>
+        </w:rPr>
+        <w:t>gateway</w:t>
+      </w:r>
+      <w:r>
+        <w:rPr>
+          <w:rFonts w:cstheme="minorHAnsi"/>
+          <w:color w:val="24292F"/>
+          <w:sz w:val="28"/>
+          <w:shd w:val="clear" w:color="auto" w:fill="FFFFFF"/>
+        </w:rPr>
+        <w:t>-service :</w:t>
+      </w:r>
+    </w:p>
+    <w:p>
+      <w:r>
+        <w:rPr>
+          <w:noProof/>
+          <w:lang w:eastAsia="fr-FR"/>
+        </w:rPr>
+        <w:drawing>
+          <wp:inline distT="0" distB="0" distL="0" distR="0" wp14:anchorId="0C732F0A" wp14:editId="19F8E31D">
+            <wp:extent cx="5760720" cy="1908175"/>
+            <wp:effectExtent l="0" t="0" r="0" b="0"/>
+            <wp:docPr id="61" name="Image 61"/>
+            <wp:cNvGraphicFramePr>
+              <a:graphicFrameLocks xmlns:a="http://schemas.openxmlformats.org/drawingml/2006/main" noChangeAspect="1"/>
+            </wp:cNvGraphicFramePr>
+            <a:graphic xmlns:a="http://schemas.openxmlformats.org/drawingml/2006/main">
+              <a:graphicData uri="http://schemas.openxmlformats.org/drawingml/2006/picture">
+                <pic:pic xmlns:pic="http://schemas.openxmlformats.org/drawingml/2006/picture">
+                  <pic:nvPicPr>
+                    <pic:cNvPr id="1" name=""/>
+                    <pic:cNvPicPr/>
+                  </pic:nvPicPr>
+                  <pic:blipFill>
+                    <a:blip r:embed="rId68"/>
+                    <a:stretch>
+                      <a:fillRect/>
+                    </a:stretch>
+                  </pic:blipFill>
+                  <pic:spPr>
+                    <a:xfrm>
+                      <a:off x="0" y="0"/>
+                      <a:ext cx="5760720" cy="1908175"/>
+                    </a:xfrm>
+                    <a:prstGeom prst="rect">
+                      <a:avLst/>
+                    </a:prstGeom>
+                  </pic:spPr>
+                </pic:pic>
+              </a:graphicData>
+            </a:graphic>
+          </wp:inline>
+        </w:drawing>
+      </w:r>
+    </w:p>
     <w:p/>
+    <w:p/>
+    <w:p/>
+    <w:p/>
+    <w:p/>
+    <w:p/>
+    <w:p>
+      <w:bookmarkStart w:id="0" w:name="_GoBack"/>
+      <w:bookmarkEnd w:id="0"/>
+      <w:r>
+        <w:lastRenderedPageBreak/>
+        <w:t>Créer un nouv</w:t>
+      </w:r>
+      <w:r>
+        <w:t>eau fichier docker-compose.yml pour</w:t>
+      </w:r>
+      <w:r>
+        <w:t xml:space="preserve"> exécuter, à la fois, </w:t>
+      </w:r>
+      <w:r>
+        <w:t xml:space="preserve">les </w:t>
+      </w:r>
+      <w:r>
+        <w:t xml:space="preserve">image </w:t>
+      </w:r>
+      <w:r>
+        <w:t>des micro services :</w:t>
+      </w:r>
+    </w:p>
+    <w:p>
+      <w:r>
+        <w:rPr>
+          <w:noProof/>
+          <w:lang w:eastAsia="fr-FR"/>
+        </w:rPr>
+        <w:drawing>
+          <wp:inline distT="0" distB="0" distL="0" distR="0">
+            <wp:extent cx="5760720" cy="1934804"/>
+            <wp:effectExtent l="0" t="0" r="0" b="8890"/>
+            <wp:docPr id="56" name="Image 56" descr="C:\Users\AMINA\Desktop\d10.JPG"/>
+            <wp:cNvGraphicFramePr>
+              <a:graphicFrameLocks xmlns:a="http://schemas.openxmlformats.org/drawingml/2006/main" noChangeAspect="1"/>
+            </wp:cNvGraphicFramePr>
+            <a:graphic xmlns:a="http://schemas.openxmlformats.org/drawingml/2006/main">
+              <a:graphicData uri="http://schemas.openxmlformats.org/drawingml/2006/picture">
+                <pic:pic xmlns:pic="http://schemas.openxmlformats.org/drawingml/2006/picture">
+                  <pic:nvPicPr>
+                    <pic:cNvPr id="0" name="Picture 6" descr="C:\Users\AMINA\Desktop\d10.JPG"/>
+                    <pic:cNvPicPr>
+                      <a:picLocks noChangeAspect="1" noChangeArrowheads="1"/>
+                    </pic:cNvPicPr>
+                  </pic:nvPicPr>
+                  <pic:blipFill>
+                    <a:blip r:embed="rId69" cstate="print">
+                      <a:extLst>
+                        <a:ext uri="{28A0092B-C50C-407E-A947-70E740481C1C}">
+                          <a14:useLocalDpi xmlns:a14="http://schemas.microsoft.com/office/drawing/2010/main" val="0"/>
+                        </a:ext>
+                      </a:extLst>
+                    </a:blip>
+                    <a:srcRect/>
+                    <a:stretch>
+                      <a:fillRect/>
+                    </a:stretch>
+                  </pic:blipFill>
+                  <pic:spPr bwMode="auto">
+                    <a:xfrm>
+                      <a:off x="0" y="0"/>
+                      <a:ext cx="5760720" cy="1934804"/>
+                    </a:xfrm>
+                    <a:prstGeom prst="rect">
+                      <a:avLst/>
+                    </a:prstGeom>
+                    <a:noFill/>
+                    <a:ln>
+                      <a:noFill/>
+                    </a:ln>
+                  </pic:spPr>
+                </pic:pic>
+              </a:graphicData>
+            </a:graphic>
+          </wp:inline>
+        </w:drawing>
+      </w:r>
+    </w:p>
+    <w:p>
+      <w:r>
+        <w:rPr>
+          <w:noProof/>
+          <w:lang w:eastAsia="fr-FR"/>
+        </w:rPr>
+        <w:drawing>
+          <wp:inline distT="0" distB="0" distL="0" distR="0">
+            <wp:extent cx="5760720" cy="1440104"/>
+            <wp:effectExtent l="0" t="0" r="0" b="8255"/>
+            <wp:docPr id="70" name="Image 70" descr="C:\Users\AMINA\Desktop\d13.JPG"/>
+            <wp:cNvGraphicFramePr>
+              <a:graphicFrameLocks xmlns:a="http://schemas.openxmlformats.org/drawingml/2006/main" noChangeAspect="1"/>
+            </wp:cNvGraphicFramePr>
+            <a:graphic xmlns:a="http://schemas.openxmlformats.org/drawingml/2006/main">
+              <a:graphicData uri="http://schemas.openxmlformats.org/drawingml/2006/picture">
+                <pic:pic xmlns:pic="http://schemas.openxmlformats.org/drawingml/2006/picture">
+                  <pic:nvPicPr>
+                    <pic:cNvPr id="0" name="Picture 9" descr="C:\Users\AMINA\Desktop\d13.JPG"/>
+                    <pic:cNvPicPr>
+                      <a:picLocks noChangeAspect="1" noChangeArrowheads="1"/>
+                    </pic:cNvPicPr>
+                  </pic:nvPicPr>
+                  <pic:blipFill>
+                    <a:blip r:embed="rId70" cstate="print">
+                      <a:extLst>
+                        <a:ext uri="{28A0092B-C50C-407E-A947-70E740481C1C}">
+                          <a14:useLocalDpi xmlns:a14="http://schemas.microsoft.com/office/drawing/2010/main" val="0"/>
+                        </a:ext>
+                      </a:extLst>
+                    </a:blip>
+                    <a:srcRect/>
+                    <a:stretch>
+                      <a:fillRect/>
+                    </a:stretch>
+                  </pic:blipFill>
+                  <pic:spPr bwMode="auto">
+                    <a:xfrm>
+                      <a:off x="0" y="0"/>
+                      <a:ext cx="5760720" cy="1440104"/>
+                    </a:xfrm>
+                    <a:prstGeom prst="rect">
+                      <a:avLst/>
+                    </a:prstGeom>
+                    <a:noFill/>
+                    <a:ln>
+                      <a:noFill/>
+                    </a:ln>
+                  </pic:spPr>
+                </pic:pic>
+              </a:graphicData>
+            </a:graphic>
+          </wp:inline>
+        </w:drawing>
+      </w:r>
+    </w:p>
+    <w:p>
+      <w:r>
+        <w:rPr>
+          <w:noProof/>
+          <w:lang w:eastAsia="fr-FR"/>
+        </w:rPr>
+        <w:drawing>
+          <wp:inline distT="0" distB="0" distL="0" distR="0" wp14:anchorId="7ECF5D04" wp14:editId="74305FCE">
+            <wp:extent cx="5760720" cy="2967990"/>
+            <wp:effectExtent l="0" t="0" r="0" b="3810"/>
+            <wp:docPr id="53" name="Image 53" descr="C:\Users\AMINA\Desktop\d3.JPG"/>
+            <wp:cNvGraphicFramePr>
+              <a:graphicFrameLocks xmlns:a="http://schemas.openxmlformats.org/drawingml/2006/main" noChangeAspect="1"/>
+            </wp:cNvGraphicFramePr>
+            <a:graphic xmlns:a="http://schemas.openxmlformats.org/drawingml/2006/main">
+              <a:graphicData uri="http://schemas.openxmlformats.org/drawingml/2006/picture">
+                <pic:pic xmlns:pic="http://schemas.openxmlformats.org/drawingml/2006/picture">
+                  <pic:nvPicPr>
+                    <pic:cNvPr id="0" name="Picture 3" descr="C:\Users\AMINA\Desktop\d3.JPG"/>
+                    <pic:cNvPicPr>
+                      <a:picLocks noChangeAspect="1" noChangeArrowheads="1"/>
+                    </pic:cNvPicPr>
+                  </pic:nvPicPr>
+                  <pic:blipFill>
+                    <a:blip r:embed="rId71" cstate="print">
+                      <a:extLst>
+                        <a:ext uri="{28A0092B-C50C-407E-A947-70E740481C1C}">
+                          <a14:useLocalDpi xmlns:a14="http://schemas.microsoft.com/office/drawing/2010/main" val="0"/>
+                        </a:ext>
+                      </a:extLst>
+                    </a:blip>
+                    <a:srcRect/>
+                    <a:stretch>
+                      <a:fillRect/>
+                    </a:stretch>
+                  </pic:blipFill>
+                  <pic:spPr bwMode="auto">
+                    <a:xfrm>
+                      <a:off x="0" y="0"/>
+                      <a:ext cx="5760720" cy="2967990"/>
+                    </a:xfrm>
+                    <a:prstGeom prst="rect">
+                      <a:avLst/>
+                    </a:prstGeom>
+                    <a:noFill/>
+                    <a:ln>
+                      <a:noFill/>
+                    </a:ln>
+                  </pic:spPr>
+                </pic:pic>
+              </a:graphicData>
+            </a:graphic>
+          </wp:inline>
+        </w:drawing>
+      </w:r>
+    </w:p>
+    <w:p>
+      <w:r>
+        <w:rPr>
+          <w:noProof/>
+          <w:lang w:eastAsia="fr-FR"/>
+        </w:rPr>
+        <w:lastRenderedPageBreak/>
+        <w:drawing>
+          <wp:inline distT="0" distB="0" distL="0" distR="0">
+            <wp:extent cx="5760720" cy="2728431"/>
+            <wp:effectExtent l="0" t="0" r="0" b="0"/>
+            <wp:docPr id="63" name="Image 63" descr="C:\Users\AMINA\Desktop\d12.JPG"/>
+            <wp:cNvGraphicFramePr>
+              <a:graphicFrameLocks xmlns:a="http://schemas.openxmlformats.org/drawingml/2006/main" noChangeAspect="1"/>
+            </wp:cNvGraphicFramePr>
+            <a:graphic xmlns:a="http://schemas.openxmlformats.org/drawingml/2006/main">
+              <a:graphicData uri="http://schemas.openxmlformats.org/drawingml/2006/picture">
+                <pic:pic xmlns:pic="http://schemas.openxmlformats.org/drawingml/2006/picture">
+                  <pic:nvPicPr>
+                    <pic:cNvPr id="0" name="Picture 8" descr="C:\Users\AMINA\Desktop\d12.JPG"/>
+                    <pic:cNvPicPr>
+                      <a:picLocks noChangeAspect="1" noChangeArrowheads="1"/>
+                    </pic:cNvPicPr>
+                  </pic:nvPicPr>
+                  <pic:blipFill>
+                    <a:blip r:embed="rId72" cstate="print">
+                      <a:extLst>
+                        <a:ext uri="{28A0092B-C50C-407E-A947-70E740481C1C}">
+                          <a14:useLocalDpi xmlns:a14="http://schemas.microsoft.com/office/drawing/2010/main" val="0"/>
+                        </a:ext>
+                      </a:extLst>
+                    </a:blip>
+                    <a:srcRect/>
+                    <a:stretch>
+                      <a:fillRect/>
+                    </a:stretch>
+                  </pic:blipFill>
+                  <pic:spPr bwMode="auto">
+                    <a:xfrm>
+                      <a:off x="0" y="0"/>
+                      <a:ext cx="5760720" cy="2728431"/>
+                    </a:xfrm>
+                    <a:prstGeom prst="rect">
+                      <a:avLst/>
+                    </a:prstGeom>
+                    <a:noFill/>
+                    <a:ln>
+                      <a:noFill/>
+                    </a:ln>
+                  </pic:spPr>
+                </pic:pic>
+              </a:graphicData>
+            </a:graphic>
+          </wp:inline>
+        </w:drawing>
+      </w:r>
+    </w:p>
+    <w:p>
+      <w:r>
+        <w:rPr>
+          <w:noProof/>
+          <w:lang w:eastAsia="fr-FR"/>
+        </w:rPr>
+        <w:drawing>
+          <wp:inline distT="0" distB="0" distL="0" distR="0" wp14:anchorId="4CE5217A" wp14:editId="47C35CDC">
+            <wp:extent cx="5760720" cy="2883535"/>
+            <wp:effectExtent l="0" t="0" r="0" b="0"/>
+            <wp:docPr id="71" name="Image 71"/>
+            <wp:cNvGraphicFramePr>
+              <a:graphicFrameLocks xmlns:a="http://schemas.openxmlformats.org/drawingml/2006/main" noChangeAspect="1"/>
+            </wp:cNvGraphicFramePr>
+            <a:graphic xmlns:a="http://schemas.openxmlformats.org/drawingml/2006/main">
+              <a:graphicData uri="http://schemas.openxmlformats.org/drawingml/2006/picture">
+                <pic:pic xmlns:pic="http://schemas.openxmlformats.org/drawingml/2006/picture">
+                  <pic:nvPicPr>
+                    <pic:cNvPr id="1" name=""/>
+                    <pic:cNvPicPr/>
+                  </pic:nvPicPr>
+                  <pic:blipFill>
+                    <a:blip r:embed="rId73"/>
+                    <a:stretch>
+                      <a:fillRect/>
+                    </a:stretch>
+                  </pic:blipFill>
+                  <pic:spPr>
+                    <a:xfrm>
+                      <a:off x="0" y="0"/>
+                      <a:ext cx="5760720" cy="2883535"/>
+                    </a:xfrm>
+                    <a:prstGeom prst="rect">
+                      <a:avLst/>
+                    </a:prstGeom>
+                  </pic:spPr>
+                </pic:pic>
+              </a:graphicData>
+            </a:graphic>
+          </wp:inline>
+        </w:drawing>
+      </w:r>
+    </w:p>
     <w:sectPr>
       <w:pgSz w:w="11906" w:h="16838"/>
       <w:pgMar w:top="1417" w:right="1417" w:bottom="1417" w:left="1417" w:header="708" w:footer="708" w:gutter="0"/>

</xml_diff>